<commit_message>
fix doc praktikum 12
</commit_message>
<xml_diff>
--- a/praktikum12/doc/praktikum12_1911102441003.docx
+++ b/praktikum12/doc/praktikum12_1911102441003.docx
@@ -603,7 +603,7 @@
           </mc:Choice>
           <mc:Fallback>
             <w:pict>
-              <v:line w14:anchorId="221B4CB3" id="Straight Connector 3" o:spid="_x0000_s1026" style="position:absolute;z-index:-251657216;visibility:visible;mso-wrap-style:square;mso-width-percent:0;mso-height-percent:0;mso-wrap-distance-left:9pt;mso-wrap-distance-top:0;mso-wrap-distance-right:9pt;mso-wrap-distance-bottom:0;mso-position-horizontal:absolute;mso-position-horizontal-relative:margin;mso-position-vertical:absolute;mso-position-vertical-relative:text;mso-width-percent:0;mso-height-percent:0;mso-width-relative:margin;mso-height-relative:margin" from="-.65pt,5.9pt" to="277.35pt,7.15pt" o:gfxdata="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" strokecolor="#4472c4 [3204]" strokeweight="6pt">
+              <v:line w14:anchorId="46D06F30" id="Straight Connector 3" o:spid="_x0000_s1026" style="position:absolute;z-index:-251657216;visibility:visible;mso-wrap-style:square;mso-width-percent:0;mso-height-percent:0;mso-wrap-distance-left:9pt;mso-wrap-distance-top:0;mso-wrap-distance-right:9pt;mso-wrap-distance-bottom:0;mso-position-horizontal:absolute;mso-position-horizontal-relative:margin;mso-position-vertical:absolute;mso-position-vertical-relative:text;mso-width-percent:0;mso-height-percent:0;mso-width-relative:margin;mso-height-relative:margin" from="-.65pt,5.9pt" to="277.35pt,7.15pt" o:gfxdata="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" strokecolor="#4472c4 [3204]" strokeweight="6pt">
                 <v:stroke joinstyle="miter"/>
                 <w10:wrap anchorx="margin"/>
               </v:line>
@@ -720,7 +720,23 @@
           <w:sz w:val="24"/>
           <w:u w:color="4472C4" w:themeColor="accent1"/>
         </w:rPr>
-        <w:t>Mengimplementasikan penanganan berkas pada Python 3</w:t>
+        <w:t>Me</w:t>
+      </w:r>
+      <w:r>
+        <w:rPr>
+          <w:rFonts w:ascii="Times New Roman" w:hAnsi="Times New Roman" w:cs="Times New Roman"/>
+          <w:sz w:val="24"/>
+          <w:u w:color="4472C4" w:themeColor="accent1"/>
+        </w:rPr>
+        <w:t>ngimplementasikan penanganan ber</w:t>
+      </w:r>
+      <w:r>
+        <w:rPr>
+          <w:rFonts w:ascii="Times New Roman" w:hAnsi="Times New Roman" w:cs="Times New Roman"/>
+          <w:sz w:val="24"/>
+          <w:u w:color="4472C4" w:themeColor="accent1"/>
+        </w:rPr>
+        <w:t>kas pada Python 3</w:t>
       </w:r>
     </w:p>
     <w:p>
@@ -822,8 +838,10 @@
         <w:rPr>
           <w:rFonts w:ascii="Times New Roman" w:hAnsi="Times New Roman" w:cs="Times New Roman"/>
           <w:b/>
-          <w:sz w:val="24"/>
-          <w:u w:color="4472C4" w:themeColor="accent1"/>
+          <w:noProof/>
+          <w:sz w:val="24"/>
+          <w:u w:color="4472C4" w:themeColor="accent1"/>
+          <w:lang w:eastAsia="en-US"/>
         </w:rPr>
         <w:drawing>
           <wp:inline distT="0" distB="0" distL="0" distR="0" wp14:anchorId="170D141C" wp14:editId="1D7144D2">
@@ -904,8 +922,10 @@
       <w:r>
         <w:rPr>
           <w:rFonts w:ascii="Times New Roman" w:hAnsi="Times New Roman" w:cs="Times New Roman"/>
-          <w:sz w:val="24"/>
-          <w:u w:color="4472C4" w:themeColor="accent1"/>
+          <w:noProof/>
+          <w:sz w:val="24"/>
+          <w:u w:color="4472C4" w:themeColor="accent1"/>
+          <w:lang w:eastAsia="en-US"/>
         </w:rPr>
         <w:drawing>
           <wp:inline distT="0" distB="0" distL="0" distR="0" wp14:anchorId="0C198878" wp14:editId="7391CCAE">
@@ -1022,8 +1042,10 @@
       <w:r>
         <w:rPr>
           <w:rFonts w:ascii="Times New Roman" w:hAnsi="Times New Roman" w:cs="Times New Roman"/>
-          <w:sz w:val="24"/>
-          <w:u w:color="4472C4" w:themeColor="accent1"/>
+          <w:noProof/>
+          <w:sz w:val="24"/>
+          <w:u w:color="4472C4" w:themeColor="accent1"/>
+          <w:lang w:eastAsia="en-US"/>
         </w:rPr>
         <w:drawing>
           <wp:inline distT="0" distB="0" distL="0" distR="0" wp14:anchorId="0C80B2C6" wp14:editId="609AA437">
@@ -1368,25 +1390,7 @@
           <w:sz w:val="24"/>
           <w:u w:color="4472C4" w:themeColor="accent1"/>
         </w:rPr>
-        <w:t>Percobaan &amp; Latihan 12</w:t>
-      </w:r>
-      <w:r>
-        <w:rPr>
-          <w:rFonts w:ascii="Times New Roman" w:hAnsi="Times New Roman" w:cs="Times New Roman"/>
-          <w:b/>
-          <w:sz w:val="24"/>
-          <w:u w:color="4472C4" w:themeColor="accent1"/>
-        </w:rPr>
-        <w:t>.2</w:t>
-      </w:r>
-      <w:r>
-        <w:rPr>
-          <w:rFonts w:ascii="Times New Roman" w:hAnsi="Times New Roman" w:cs="Times New Roman"/>
-          <w:b/>
-          <w:sz w:val="24"/>
-          <w:u w:color="4472C4" w:themeColor="accent1"/>
-        </w:rPr>
-        <w:t>:</w:t>
+        <w:t>Percobaan &amp; Latihan 12.2:</w:t>
       </w:r>
     </w:p>
     <w:p>
@@ -1404,8 +1408,10 @@
         <w:rPr>
           <w:rFonts w:ascii="Times New Roman" w:hAnsi="Times New Roman" w:cs="Times New Roman"/>
           <w:b/>
-          <w:sz w:val="24"/>
-          <w:u w:color="4472C4" w:themeColor="accent1"/>
+          <w:noProof/>
+          <w:sz w:val="24"/>
+          <w:u w:color="4472C4" w:themeColor="accent1"/>
+          <w:lang w:eastAsia="en-US"/>
         </w:rPr>
         <w:drawing>
           <wp:inline distT="0" distB="0" distL="0" distR="0" wp14:anchorId="149B4563" wp14:editId="25419D1F">
@@ -1506,8 +1512,10 @@
       <w:r>
         <w:rPr>
           <w:rFonts w:ascii="Times New Roman" w:hAnsi="Times New Roman" w:cs="Times New Roman"/>
-          <w:sz w:val="24"/>
-          <w:u w:color="4472C4" w:themeColor="accent1"/>
+          <w:noProof/>
+          <w:sz w:val="24"/>
+          <w:u w:color="4472C4" w:themeColor="accent1"/>
+          <w:lang w:eastAsia="en-US"/>
         </w:rPr>
         <w:drawing>
           <wp:inline distT="0" distB="0" distL="0" distR="0" wp14:anchorId="361A0FAE" wp14:editId="10CAA035">
@@ -1608,8 +1616,10 @@
       <w:r>
         <w:rPr>
           <w:rFonts w:ascii="Times New Roman" w:hAnsi="Times New Roman" w:cs="Times New Roman"/>
-          <w:sz w:val="24"/>
-          <w:u w:color="4472C4" w:themeColor="accent1"/>
+          <w:noProof/>
+          <w:sz w:val="24"/>
+          <w:u w:color="4472C4" w:themeColor="accent1"/>
+          <w:lang w:eastAsia="en-US"/>
         </w:rPr>
         <w:drawing>
           <wp:inline distT="0" distB="0" distL="0" distR="0" wp14:anchorId="6A6ECC53" wp14:editId="21B6C1F0">
@@ -1948,25 +1958,7 @@
           <w:sz w:val="24"/>
           <w:u w:color="4472C4" w:themeColor="accent1"/>
         </w:rPr>
-        <w:t>Percobaan &amp; Latihan 12</w:t>
-      </w:r>
-      <w:r>
-        <w:rPr>
-          <w:rFonts w:ascii="Times New Roman" w:hAnsi="Times New Roman" w:cs="Times New Roman"/>
-          <w:b/>
-          <w:sz w:val="24"/>
-          <w:u w:color="4472C4" w:themeColor="accent1"/>
-        </w:rPr>
-        <w:t>.3</w:t>
-      </w:r>
-      <w:r>
-        <w:rPr>
-          <w:rFonts w:ascii="Times New Roman" w:hAnsi="Times New Roman" w:cs="Times New Roman"/>
-          <w:b/>
-          <w:sz w:val="24"/>
-          <w:u w:color="4472C4" w:themeColor="accent1"/>
-        </w:rPr>
-        <w:t>:</w:t>
+        <w:t>Percobaan &amp; Latihan 12.3:</w:t>
       </w:r>
     </w:p>
     <w:p>
@@ -1984,8 +1976,10 @@
         <w:rPr>
           <w:rFonts w:ascii="Times New Roman" w:hAnsi="Times New Roman" w:cs="Times New Roman"/>
           <w:b/>
-          <w:sz w:val="24"/>
-          <w:u w:color="4472C4" w:themeColor="accent1"/>
+          <w:noProof/>
+          <w:sz w:val="24"/>
+          <w:u w:color="4472C4" w:themeColor="accent1"/>
+          <w:lang w:eastAsia="en-US"/>
         </w:rPr>
         <w:drawing>
           <wp:inline distT="0" distB="0" distL="0" distR="0" wp14:anchorId="0EFAEAFD" wp14:editId="0B434661">
@@ -2078,8 +2072,10 @@
       <w:r>
         <w:rPr>
           <w:rFonts w:ascii="Times New Roman" w:hAnsi="Times New Roman" w:cs="Times New Roman"/>
-          <w:sz w:val="24"/>
-          <w:u w:color="4472C4" w:themeColor="accent1"/>
+          <w:noProof/>
+          <w:sz w:val="24"/>
+          <w:u w:color="4472C4" w:themeColor="accent1"/>
+          <w:lang w:eastAsia="en-US"/>
         </w:rPr>
         <w:drawing>
           <wp:inline distT="0" distB="0" distL="0" distR="0" wp14:anchorId="4D9CAA63" wp14:editId="7F618162">
@@ -2530,46 +2526,58 @@
         </w:rPr>
         <w:t xml:space="preserve">Kesimpulan </w:t>
       </w:r>
+      <w:r>
+        <w:rPr>
+          <w:b/>
+          <w:sz w:val="24"/>
+          <w:szCs w:val="24"/>
+          <w:u w:color="4472C4" w:themeColor="accent1"/>
+        </w:rPr>
+        <w:t>:</w:t>
+      </w:r>
+    </w:p>
+    <w:p>
+      <w:pPr>
+        <w:spacing w:line="360" w:lineRule="auto"/>
+        <w:jc w:val="both"/>
+        <w:rPr>
+          <w:sz w:val="24"/>
+          <w:szCs w:val="24"/>
+          <w:u w:color="4472C4" w:themeColor="accent1"/>
+        </w:rPr>
+      </w:pPr>
+      <w:r>
+        <w:rPr>
+          <w:sz w:val="24"/>
+          <w:szCs w:val="24"/>
+          <w:u w:color="4472C4" w:themeColor="accent1"/>
+        </w:rPr>
+        <w:t>Pada penananganan file di butuhkan agar tidak kehilangan file yang telah di buat sebelumnya.</w:t>
+      </w:r>
+    </w:p>
+    <w:p>
+      <w:pPr>
+        <w:spacing w:line="360" w:lineRule="auto"/>
+        <w:jc w:val="both"/>
+        <w:rPr>
+          <w:sz w:val="24"/>
+          <w:szCs w:val="24"/>
+          <w:u w:color="4472C4" w:themeColor="accent1"/>
+        </w:rPr>
+      </w:pPr>
+    </w:p>
+    <w:p>
+      <w:pPr>
+        <w:spacing w:line="360" w:lineRule="auto"/>
+        <w:jc w:val="both"/>
+        <w:rPr>
+          <w:sz w:val="24"/>
+          <w:szCs w:val="24"/>
+          <w:u w:color="4472C4" w:themeColor="accent1"/>
+        </w:rPr>
+      </w:pPr>
       <w:bookmarkStart w:id="0" w:name="_GoBack"/>
       <w:bookmarkEnd w:id="0"/>
-      <w:r>
-        <w:rPr>
-          <w:b/>
-          <w:sz w:val="24"/>
-          <w:szCs w:val="24"/>
-          <w:u w:color="4472C4" w:themeColor="accent1"/>
-        </w:rPr>
-        <w:t>:</w:t>
-      </w:r>
-    </w:p>
-    <w:p>
-      <w:pPr>
-        <w:spacing w:line="360" w:lineRule="auto"/>
-        <w:jc w:val="both"/>
-        <w:rPr>
-          <w:sz w:val="24"/>
-          <w:szCs w:val="24"/>
-          <w:u w:color="4472C4" w:themeColor="accent1"/>
-        </w:rPr>
-      </w:pPr>
-      <w:r>
-        <w:rPr>
-          <w:sz w:val="24"/>
-          <w:szCs w:val="24"/>
-          <w:u w:color="4472C4" w:themeColor="accent1"/>
-        </w:rPr>
-        <w:t>Pada penananganan file di butuhkan agar tidak kehilangan file yang telah di buat sebelumnya.</w:t>
-      </w:r>
-    </w:p>
-    <w:p>
-      <w:pPr>
-        <w:spacing w:before="120" w:after="120"/>
-        <w:rPr>
-          <w:rFonts w:ascii="Times New Roman" w:hAnsi="Times New Roman" w:cs="Times New Roman"/>
-          <w:sz w:val="24"/>
-          <w:u w:color="4472C4" w:themeColor="accent1"/>
-        </w:rPr>
-      </w:pPr>
     </w:p>
     <w:p>
       <w:pPr>
@@ -2899,6 +2907,7 @@
         <w:dataBinding w:prefixMappings="xmlns:ns0='http://purl.org/dc/elements/1.1/' xmlns:ns1='http://schemas.openxmlformats.org/package/2006/metadata/core-properties' " w:xpath="/ns1:coreProperties[1]/ns0:title[1]" w:storeItemID="{6C3C8BC8-F283-45AE-878A-BAB7291924A1}"/>
         <w:text/>
       </w:sdtPr>
+      <w:sdtEndPr/>
       <w:sdtContent>
         <w:r>
           <w:rPr>
@@ -8226,6 +8235,7 @@
     <w:rsid w:val="005563F4"/>
     <w:rsid w:val="005E2664"/>
     <w:rsid w:val="006102F9"/>
+    <w:rsid w:val="006A6CD9"/>
     <w:rsid w:val="006E120D"/>
     <w:rsid w:val="00772292"/>
     <w:rsid w:val="007E4015"/>
@@ -8243,6 +8253,7 @@
     <w:rsid w:val="00A962F3"/>
     <w:rsid w:val="00AC0346"/>
     <w:rsid w:val="00AD6772"/>
+    <w:rsid w:val="00AE59CB"/>
     <w:rsid w:val="00C132ED"/>
     <w:rsid w:val="00CD287F"/>
     <w:rsid w:val="00CD5D98"/>
@@ -9021,7 +9032,7 @@
 </file>
 
 <file path=customXml/itemProps1.xml><?xml version="1.0" encoding="utf-8"?>
-<ds:datastoreItem xmlns:ds="http://schemas.openxmlformats.org/officeDocument/2006/customXml" ds:itemID="{B1086066-8585-48B7-9AE6-6AB0FCBDA490}">
+<ds:datastoreItem xmlns:ds="http://schemas.openxmlformats.org/officeDocument/2006/customXml" ds:itemID="{B243AE52-761E-4499-AD29-C46F40D9A938}">
   <ds:schemaRefs>
     <ds:schemaRef ds:uri="http://schemas.openxmlformats.org/officeDocument/2006/bibliography"/>
   </ds:schemaRefs>

</xml_diff>